<commit_message>
**Switch to PDF-based document handling**
Replaced XML and DOCX functionality with PDF-based handling using the iText and Apache PDFBox libraries. This includes refactoring services, updating configurations, and modifying related tests and templates to align with the transition to PDF.
</commit_message>
<xml_diff>
--- a/src/main/resources/Standbl_Ber.docx
+++ b/src/main/resources/Standbl_Ber.docx
@@ -353,7 +353,7 @@
         <w:sdtContent>
           <w:r>
             <w:rPr>
-              <w:rFonts w:ascii="Segoe UI Symbol" w:eastAsia="MS Gothic" w:hAnsi="Segoe UI Symbol" w:cs="Segoe UI Symbol"/>
+              <w:rFonts w:ascii="MS Gothic" w:eastAsia="MS Gothic" w:hAnsi="MS Gothic" w:cs="Calibri" w:hint="eastAsia"/>
               <w:lang w:val="de-CH"/>
             </w:rPr>
             <w:t>☐</w:t>
@@ -408,7 +408,7 @@
         <w:sdtContent>
           <w:r>
             <w:rPr>
-              <w:rFonts w:ascii="Segoe UI Symbol" w:eastAsia="MS Gothic" w:hAnsi="Segoe UI Symbol" w:cs="Segoe UI Symbol"/>
+              <w:rFonts w:ascii="MS Gothic" w:eastAsia="MS Gothic" w:hAnsi="MS Gothic" w:cs="Calibri" w:hint="eastAsia"/>
               <w:lang w:val="de-CH"/>
             </w:rPr>
             <w:t>☐</w:t>
@@ -2274,13 +2274,6 @@
     <w:pitch w:val="variable"/>
     <w:sig w:usb0="E4002EFF" w:usb1="C000247B" w:usb2="00000009" w:usb3="00000000" w:csb0="000001FF" w:csb1="00000000"/>
   </w:font>
-  <w:font w:name="Segoe UI Symbol">
-    <w:panose1 w:val="020B0502040204020203"/>
-    <w:charset w:val="00"/>
-    <w:family w:val="swiss"/>
-    <w:pitch w:val="variable"/>
-    <w:sig w:usb0="800001E3" w:usb1="1200FFEF" w:usb2="00040000" w:usb3="00000000" w:csb0="00000001" w:csb1="00000000"/>
-  </w:font>
   <w:font w:name="MS Gothic">
     <w:altName w:val="ＭＳ ゴシック"/>
     <w:panose1 w:val="020B0609070205080204"/>
@@ -2337,6 +2330,7 @@
     <w:rsid w:val="00CC219B"/>
     <w:rsid w:val="00D53B56"/>
     <w:rsid w:val="00D846B5"/>
+    <w:rsid w:val="00F234FB"/>
   </w:rsids>
   <m:mathPr>
     <m:mathFont m:val="Cambria Math"/>
@@ -3109,6 +3103,23 @@
 <file path=customXml/item1.xml><?xml version="1.0" encoding="utf-8"?>
 <root>
   <berchtoldschiessen>
+    <name>vorname</name>
+    <geburtsdatum>geburtsdatum </geburtsdatum>
+    <barcode/>
+    <datum>datum </datum>
+    <istGast>true</istGast>
+    <istAktiv>true</istAktiv>
+  </berchtoldschiessen>
+</root>
+</file>
+
+<file path=customXml/item2.xml><?xml version="1.0" encoding="utf-8"?>
+<b:Sources xmlns:b="http://schemas.openxmlformats.org/officeDocument/2006/bibliography" xmlns="http://schemas.openxmlformats.org/officeDocument/2006/bibliography" SelectedStyle="\APASixthEditionOfficeOnline.xsl" StyleName="APA" Version="6"/>
+</file>
+
+<file path=customXml/item3.xml><?xml version="1.0" encoding="utf-8"?>
+<root>
+  <berchtoldschiessen>
     <firstName>vorname</firstName>
     <lastName>nachname</lastName>
     <geburtsdatum>geburtsdatum</geburtsdatum>
@@ -3124,25 +3135,8 @@
 </root>
 </file>
 
-<file path=customXml/item2.xml><?xml version="1.0" encoding="utf-8"?>
-<b:Sources xmlns:b="http://schemas.openxmlformats.org/officeDocument/2006/bibliography" xmlns="http://schemas.openxmlformats.org/officeDocument/2006/bibliography" SelectedStyle="\APASixthEditionOfficeOnline.xsl" StyleName="APA" Version="6"/>
-</file>
-
-<file path=customXml/item3.xml><?xml version="1.0" encoding="utf-8"?>
-<root>
-  <berchtoldschiessen>
-    <name>vorname</name>
-    <geburtsdatum>geburtsdatum </geburtsdatum>
-    <barcode/>
-    <datum>datum </datum>
-    <istGast>true</istGast>
-    <istAktiv>true</istAktiv>
-  </berchtoldschiessen>
-</root>
-</file>
-
 <file path=customXml/itemProps1.xml><?xml version="1.0" encoding="utf-8"?>
-<ds:datastoreItem xmlns:ds="http://schemas.openxmlformats.org/officeDocument/2006/customXml" ds:itemID="{BC11E224-3FF7-4C6E-B38E-2559C58D041B}">
+<ds:datastoreItem xmlns:ds="http://schemas.openxmlformats.org/officeDocument/2006/customXml" ds:itemID="{7B0FFC9F-6644-43BC-9F1C-3BBF5EF351B2}">
   <ds:schemaRefs/>
 </ds:datastoreItem>
 </file>
@@ -3156,7 +3150,7 @@
 </file>
 
 <file path=customXml/itemProps3.xml><?xml version="1.0" encoding="utf-8"?>
-<ds:datastoreItem xmlns:ds="http://schemas.openxmlformats.org/officeDocument/2006/customXml" ds:itemID="{7B0FFC9F-6644-43BC-9F1C-3BBF5EF351B2}">
+<ds:datastoreItem xmlns:ds="http://schemas.openxmlformats.org/officeDocument/2006/customXml" ds:itemID="{BC11E224-3FF7-4C6E-B38E-2559C58D041B}">
   <ds:schemaRefs/>
 </ds:datastoreItem>
 </file>
</xml_diff>